<commit_message>
modified Data Source & World bank
</commit_message>
<xml_diff>
--- a/Data Sources.docx
+++ b/Data Sources.docx
@@ -52,7 +52,7 @@
           <w:r>
             <w:fldChar w:fldCharType="separate"/>
           </w:r>
-          <w:hyperlink w:anchor="_Toc6252626" w:history="1">
+          <w:hyperlink w:anchor="_Toc6674557" w:history="1">
             <w:r>
               <w:rPr>
                 <w:rStyle w:val="Hyperlink"/>
@@ -79,7 +79,7 @@
                 <w:noProof/>
                 <w:webHidden/>
               </w:rPr>
-              <w:instrText xml:space="preserve"> PAGEREF _Toc6252626 \h </w:instrText>
+              <w:instrText xml:space="preserve"> PAGEREF _Toc6674557 \h </w:instrText>
             </w:r>
             <w:r>
               <w:rPr>
@@ -120,13 +120,13 @@
               <w:noProof/>
             </w:rPr>
           </w:pPr>
-          <w:hyperlink w:anchor="_Toc6252627" w:history="1">
+          <w:hyperlink w:anchor="_Toc6674558" w:history="1">
             <w:r>
               <w:rPr>
                 <w:rStyle w:val="Hyperlink"/>
                 <w:noProof/>
               </w:rPr>
-              <w:t>Global Warming:</w:t>
+              <w:t>Global Warming General Information:</w:t>
             </w:r>
             <w:r>
               <w:rPr>
@@ -147,7 +147,143 @@
                 <w:noProof/>
                 <w:webHidden/>
               </w:rPr>
-              <w:instrText xml:space="preserve"> PAGEREF _Toc6252627 \h </w:instrText>
+              <w:instrText xml:space="preserve"> PAGEREF _Toc6674558 \h </w:instrText>
+            </w:r>
+            <w:r>
+              <w:rPr>
+                <w:noProof/>
+                <w:webHidden/>
+              </w:rPr>
+            </w:r>
+            <w:r>
+              <w:rPr>
+                <w:noProof/>
+                <w:webHidden/>
+              </w:rPr>
+              <w:fldChar w:fldCharType="separate"/>
+            </w:r>
+            <w:r>
+              <w:rPr>
+                <w:noProof/>
+                <w:webHidden/>
+              </w:rPr>
+              <w:t>2</w:t>
+            </w:r>
+            <w:r>
+              <w:rPr>
+                <w:noProof/>
+                <w:webHidden/>
+              </w:rPr>
+              <w:fldChar w:fldCharType="end"/>
+            </w:r>
+          </w:hyperlink>
+        </w:p>
+        <w:p>
+          <w:pPr>
+            <w:pStyle w:val="TOC3"/>
+            <w:tabs>
+              <w:tab w:val="right" w:leader="dot" w:pos="8630"/>
+            </w:tabs>
+            <w:rPr>
+              <w:noProof/>
+            </w:rPr>
+          </w:pPr>
+          <w:hyperlink w:anchor="_Toc6674559" w:history="1">
+            <w:r>
+              <w:rPr>
+                <w:rStyle w:val="Hyperlink"/>
+                <w:noProof/>
+              </w:rPr>
+              <w:t>Wiki:</w:t>
+            </w:r>
+            <w:r>
+              <w:rPr>
+                <w:noProof/>
+                <w:webHidden/>
+              </w:rPr>
+              <w:tab/>
+            </w:r>
+            <w:r>
+              <w:rPr>
+                <w:noProof/>
+                <w:webHidden/>
+              </w:rPr>
+              <w:fldChar w:fldCharType="begin"/>
+            </w:r>
+            <w:r>
+              <w:rPr>
+                <w:noProof/>
+                <w:webHidden/>
+              </w:rPr>
+              <w:instrText xml:space="preserve"> PAGEREF _Toc6674559 \h </w:instrText>
+            </w:r>
+            <w:r>
+              <w:rPr>
+                <w:noProof/>
+                <w:webHidden/>
+              </w:rPr>
+            </w:r>
+            <w:r>
+              <w:rPr>
+                <w:noProof/>
+                <w:webHidden/>
+              </w:rPr>
+              <w:fldChar w:fldCharType="separate"/>
+            </w:r>
+            <w:r>
+              <w:rPr>
+                <w:noProof/>
+                <w:webHidden/>
+              </w:rPr>
+              <w:t>2</w:t>
+            </w:r>
+            <w:r>
+              <w:rPr>
+                <w:noProof/>
+                <w:webHidden/>
+              </w:rPr>
+              <w:fldChar w:fldCharType="end"/>
+            </w:r>
+          </w:hyperlink>
+        </w:p>
+        <w:p>
+          <w:pPr>
+            <w:pStyle w:val="TOC3"/>
+            <w:tabs>
+              <w:tab w:val="right" w:leader="dot" w:pos="8630"/>
+            </w:tabs>
+            <w:rPr>
+              <w:noProof/>
+            </w:rPr>
+          </w:pPr>
+          <w:hyperlink w:anchor="_Toc6674560" w:history="1">
+            <w:r>
+              <w:rPr>
+                <w:rStyle w:val="Hyperlink"/>
+                <w:noProof/>
+              </w:rPr>
+              <w:t>NASA:</w:t>
+            </w:r>
+            <w:r>
+              <w:rPr>
+                <w:noProof/>
+                <w:webHidden/>
+              </w:rPr>
+              <w:tab/>
+            </w:r>
+            <w:r>
+              <w:rPr>
+                <w:noProof/>
+                <w:webHidden/>
+              </w:rPr>
+              <w:fldChar w:fldCharType="begin"/>
+            </w:r>
+            <w:r>
+              <w:rPr>
+                <w:noProof/>
+                <w:webHidden/>
+              </w:rPr>
+              <w:instrText xml:space="preserve"> PAGEREF _Toc6674560 \h </w:instrText>
             </w:r>
             <w:r>
               <w:rPr>
@@ -189,7 +325,7 @@
               <w:noProof/>
             </w:rPr>
           </w:pPr>
-          <w:hyperlink w:anchor="_Toc6252628" w:history="1">
+          <w:hyperlink w:anchor="_Toc6674561" w:history="1">
             <w:r>
               <w:rPr>
                 <w:rStyle w:val="Hyperlink"/>
@@ -229,7 +365,487 @@
                 <w:noProof/>
                 <w:webHidden/>
               </w:rPr>
-              <w:instrText xml:space="preserve"> PAGEREF _Toc6252628 \h </w:instrText>
+              <w:instrText xml:space="preserve"> PAGEREF _Toc6674561 \h </w:instrText>
+            </w:r>
+            <w:r>
+              <w:rPr>
+                <w:noProof/>
+                <w:webHidden/>
+              </w:rPr>
+            </w:r>
+            <w:r>
+              <w:rPr>
+                <w:noProof/>
+                <w:webHidden/>
+              </w:rPr>
+              <w:fldChar w:fldCharType="separate"/>
+            </w:r>
+            <w:r>
+              <w:rPr>
+                <w:noProof/>
+                <w:webHidden/>
+              </w:rPr>
+              <w:t>2</w:t>
+            </w:r>
+            <w:r>
+              <w:rPr>
+                <w:noProof/>
+                <w:webHidden/>
+              </w:rPr>
+              <w:fldChar w:fldCharType="end"/>
+            </w:r>
+          </w:hyperlink>
+          <w:bookmarkStart w:id="0" w:name="_GoBack"/>
+          <w:bookmarkEnd w:id="0"/>
+        </w:p>
+        <w:p>
+          <w:pPr>
+            <w:pStyle w:val="TOC2"/>
+            <w:tabs>
+              <w:tab w:val="left" w:pos="660"/>
+              <w:tab w:val="right" w:leader="dot" w:pos="8630"/>
+            </w:tabs>
+            <w:rPr>
+              <w:noProof/>
+            </w:rPr>
+          </w:pPr>
+          <w:hyperlink w:anchor="_Toc6674562" w:history="1">
+            <w:r>
+              <w:rPr>
+                <w:rStyle w:val="Hyperlink"/>
+                <w:noProof/>
+              </w:rPr>
+              <w:t>2.</w:t>
+            </w:r>
+            <w:r>
+              <w:rPr>
+                <w:noProof/>
+              </w:rPr>
+              <w:tab/>
+            </w:r>
+            <w:r>
+              <w:rPr>
+                <w:rStyle w:val="Hyperlink"/>
+                <w:noProof/>
+              </w:rPr>
+              <w:t>Sea Ice Index:</w:t>
+            </w:r>
+            <w:r>
+              <w:rPr>
+                <w:noProof/>
+                <w:webHidden/>
+              </w:rPr>
+              <w:tab/>
+            </w:r>
+            <w:r>
+              <w:rPr>
+                <w:noProof/>
+                <w:webHidden/>
+              </w:rPr>
+              <w:fldChar w:fldCharType="begin"/>
+            </w:r>
+            <w:r>
+              <w:rPr>
+                <w:noProof/>
+                <w:webHidden/>
+              </w:rPr>
+              <w:instrText xml:space="preserve"> PAGEREF _Toc6674562 \h </w:instrText>
+            </w:r>
+            <w:r>
+              <w:rPr>
+                <w:noProof/>
+                <w:webHidden/>
+              </w:rPr>
+            </w:r>
+            <w:r>
+              <w:rPr>
+                <w:noProof/>
+                <w:webHidden/>
+              </w:rPr>
+              <w:fldChar w:fldCharType="separate"/>
+            </w:r>
+            <w:r>
+              <w:rPr>
+                <w:noProof/>
+                <w:webHidden/>
+              </w:rPr>
+              <w:t>2</w:t>
+            </w:r>
+            <w:r>
+              <w:rPr>
+                <w:noProof/>
+                <w:webHidden/>
+              </w:rPr>
+              <w:fldChar w:fldCharType="end"/>
+            </w:r>
+          </w:hyperlink>
+        </w:p>
+        <w:p>
+          <w:pPr>
+            <w:pStyle w:val="TOC3"/>
+            <w:tabs>
+              <w:tab w:val="left" w:pos="1100"/>
+              <w:tab w:val="right" w:leader="dot" w:pos="8630"/>
+            </w:tabs>
+            <w:rPr>
+              <w:noProof/>
+            </w:rPr>
+          </w:pPr>
+          <w:hyperlink w:anchor="_Toc6674563" w:history="1">
+            <w:r>
+              <w:rPr>
+                <w:rStyle w:val="Hyperlink"/>
+                <w:noProof/>
+              </w:rPr>
+              <w:t>2.1</w:t>
+            </w:r>
+            <w:r>
+              <w:rPr>
+                <w:noProof/>
+              </w:rPr>
+              <w:tab/>
+            </w:r>
+            <w:r>
+              <w:rPr>
+                <w:rStyle w:val="Hyperlink"/>
+                <w:noProof/>
+              </w:rPr>
+              <w:t>Info</w:t>
+            </w:r>
+            <w:r>
+              <w:rPr>
+                <w:noProof/>
+                <w:webHidden/>
+              </w:rPr>
+              <w:tab/>
+            </w:r>
+            <w:r>
+              <w:rPr>
+                <w:noProof/>
+                <w:webHidden/>
+              </w:rPr>
+              <w:fldChar w:fldCharType="begin"/>
+            </w:r>
+            <w:r>
+              <w:rPr>
+                <w:noProof/>
+                <w:webHidden/>
+              </w:rPr>
+              <w:instrText xml:space="preserve"> PAGEREF _Toc6674563 \h </w:instrText>
+            </w:r>
+            <w:r>
+              <w:rPr>
+                <w:noProof/>
+                <w:webHidden/>
+              </w:rPr>
+            </w:r>
+            <w:r>
+              <w:rPr>
+                <w:noProof/>
+                <w:webHidden/>
+              </w:rPr>
+              <w:fldChar w:fldCharType="separate"/>
+            </w:r>
+            <w:r>
+              <w:rPr>
+                <w:noProof/>
+                <w:webHidden/>
+              </w:rPr>
+              <w:t>2</w:t>
+            </w:r>
+            <w:r>
+              <w:rPr>
+                <w:noProof/>
+                <w:webHidden/>
+              </w:rPr>
+              <w:fldChar w:fldCharType="end"/>
+            </w:r>
+          </w:hyperlink>
+        </w:p>
+        <w:p>
+          <w:pPr>
+            <w:pStyle w:val="TOC3"/>
+            <w:tabs>
+              <w:tab w:val="right" w:leader="dot" w:pos="8630"/>
+            </w:tabs>
+            <w:rPr>
+              <w:noProof/>
+            </w:rPr>
+          </w:pPr>
+          <w:hyperlink w:anchor="_Toc6674564" w:history="1">
+            <w:r>
+              <w:rPr>
+                <w:rStyle w:val="Hyperlink"/>
+                <w:noProof/>
+              </w:rPr>
+              <w:t>https://nsidc.org/data/seaice_index</w:t>
+            </w:r>
+            <w:r>
+              <w:rPr>
+                <w:noProof/>
+                <w:webHidden/>
+              </w:rPr>
+              <w:tab/>
+            </w:r>
+            <w:r>
+              <w:rPr>
+                <w:noProof/>
+                <w:webHidden/>
+              </w:rPr>
+              <w:fldChar w:fldCharType="begin"/>
+            </w:r>
+            <w:r>
+              <w:rPr>
+                <w:noProof/>
+                <w:webHidden/>
+              </w:rPr>
+              <w:instrText xml:space="preserve"> PAGEREF _Toc6674564 \h </w:instrText>
+            </w:r>
+            <w:r>
+              <w:rPr>
+                <w:noProof/>
+                <w:webHidden/>
+              </w:rPr>
+            </w:r>
+            <w:r>
+              <w:rPr>
+                <w:noProof/>
+                <w:webHidden/>
+              </w:rPr>
+              <w:fldChar w:fldCharType="separate"/>
+            </w:r>
+            <w:r>
+              <w:rPr>
+                <w:noProof/>
+                <w:webHidden/>
+              </w:rPr>
+              <w:t>2</w:t>
+            </w:r>
+            <w:r>
+              <w:rPr>
+                <w:noProof/>
+                <w:webHidden/>
+              </w:rPr>
+              <w:fldChar w:fldCharType="end"/>
+            </w:r>
+          </w:hyperlink>
+        </w:p>
+        <w:p>
+          <w:pPr>
+            <w:pStyle w:val="TOC3"/>
+            <w:tabs>
+              <w:tab w:val="left" w:pos="1100"/>
+              <w:tab w:val="right" w:leader="dot" w:pos="8630"/>
+            </w:tabs>
+            <w:rPr>
+              <w:noProof/>
+            </w:rPr>
+          </w:pPr>
+          <w:hyperlink w:anchor="_Toc6674565" w:history="1">
+            <w:r>
+              <w:rPr>
+                <w:rStyle w:val="Hyperlink"/>
+                <w:noProof/>
+              </w:rPr>
+              <w:t>2.2</w:t>
+            </w:r>
+            <w:r>
+              <w:rPr>
+                <w:noProof/>
+              </w:rPr>
+              <w:tab/>
+            </w:r>
+            <w:r>
+              <w:rPr>
+                <w:rStyle w:val="Hyperlink"/>
+                <w:noProof/>
+              </w:rPr>
+              <w:t>Data and Image Archive</w:t>
+            </w:r>
+            <w:r>
+              <w:rPr>
+                <w:noProof/>
+                <w:webHidden/>
+              </w:rPr>
+              <w:tab/>
+            </w:r>
+            <w:r>
+              <w:rPr>
+                <w:noProof/>
+                <w:webHidden/>
+              </w:rPr>
+              <w:fldChar w:fldCharType="begin"/>
+            </w:r>
+            <w:r>
+              <w:rPr>
+                <w:noProof/>
+                <w:webHidden/>
+              </w:rPr>
+              <w:instrText xml:space="preserve"> PAGEREF _Toc6674565 \h </w:instrText>
+            </w:r>
+            <w:r>
+              <w:rPr>
+                <w:noProof/>
+                <w:webHidden/>
+              </w:rPr>
+            </w:r>
+            <w:r>
+              <w:rPr>
+                <w:noProof/>
+                <w:webHidden/>
+              </w:rPr>
+              <w:fldChar w:fldCharType="separate"/>
+            </w:r>
+            <w:r>
+              <w:rPr>
+                <w:noProof/>
+                <w:webHidden/>
+              </w:rPr>
+              <w:t>2</w:t>
+            </w:r>
+            <w:r>
+              <w:rPr>
+                <w:noProof/>
+                <w:webHidden/>
+              </w:rPr>
+              <w:fldChar w:fldCharType="end"/>
+            </w:r>
+          </w:hyperlink>
+        </w:p>
+        <w:p>
+          <w:pPr>
+            <w:pStyle w:val="TOC3"/>
+            <w:tabs>
+              <w:tab w:val="left" w:pos="1100"/>
+              <w:tab w:val="right" w:leader="dot" w:pos="8630"/>
+            </w:tabs>
+            <w:rPr>
+              <w:noProof/>
+            </w:rPr>
+          </w:pPr>
+          <w:hyperlink w:anchor="_Toc6674566" w:history="1">
+            <w:r>
+              <w:rPr>
+                <w:rStyle w:val="Hyperlink"/>
+                <w:noProof/>
+              </w:rPr>
+              <w:t>2.3</w:t>
+            </w:r>
+            <w:r>
+              <w:rPr>
+                <w:noProof/>
+              </w:rPr>
+              <w:tab/>
+            </w:r>
+            <w:r>
+              <w:rPr>
+                <w:rStyle w:val="Hyperlink"/>
+                <w:noProof/>
+              </w:rPr>
+              <w:t>Data:</w:t>
+            </w:r>
+            <w:r>
+              <w:rPr>
+                <w:noProof/>
+                <w:webHidden/>
+              </w:rPr>
+              <w:tab/>
+            </w:r>
+            <w:r>
+              <w:rPr>
+                <w:noProof/>
+                <w:webHidden/>
+              </w:rPr>
+              <w:fldChar w:fldCharType="begin"/>
+            </w:r>
+            <w:r>
+              <w:rPr>
+                <w:noProof/>
+                <w:webHidden/>
+              </w:rPr>
+              <w:instrText xml:space="preserve"> PAGEREF _Toc6674566 \h </w:instrText>
+            </w:r>
+            <w:r>
+              <w:rPr>
+                <w:noProof/>
+                <w:webHidden/>
+              </w:rPr>
+            </w:r>
+            <w:r>
+              <w:rPr>
+                <w:noProof/>
+                <w:webHidden/>
+              </w:rPr>
+              <w:fldChar w:fldCharType="separate"/>
+            </w:r>
+            <w:r>
+              <w:rPr>
+                <w:noProof/>
+                <w:webHidden/>
+              </w:rPr>
+              <w:t>2</w:t>
+            </w:r>
+            <w:r>
+              <w:rPr>
+                <w:noProof/>
+                <w:webHidden/>
+              </w:rPr>
+              <w:fldChar w:fldCharType="end"/>
+            </w:r>
+          </w:hyperlink>
+        </w:p>
+        <w:p>
+          <w:pPr>
+            <w:pStyle w:val="TOC3"/>
+            <w:tabs>
+              <w:tab w:val="left" w:pos="1100"/>
+              <w:tab w:val="right" w:leader="dot" w:pos="8630"/>
+            </w:tabs>
+            <w:rPr>
+              <w:noProof/>
+            </w:rPr>
+          </w:pPr>
+          <w:hyperlink w:anchor="_Toc6674567" w:history="1">
+            <w:r>
+              <w:rPr>
+                <w:rStyle w:val="Hyperlink"/>
+                <w:noProof/>
+              </w:rPr>
+              <w:t>2.4</w:t>
+            </w:r>
+            <w:r>
+              <w:rPr>
+                <w:noProof/>
+              </w:rPr>
+              <w:tab/>
+            </w:r>
+            <w:r>
+              <w:rPr>
+                <w:rStyle w:val="Hyperlink"/>
+                <w:noProof/>
+              </w:rPr>
+              <w:t>Arctic Ice news &amp; Analysis:</w:t>
+            </w:r>
+            <w:r>
+              <w:rPr>
+                <w:noProof/>
+                <w:webHidden/>
+              </w:rPr>
+              <w:tab/>
+            </w:r>
+            <w:r>
+              <w:rPr>
+                <w:noProof/>
+                <w:webHidden/>
+              </w:rPr>
+              <w:fldChar w:fldCharType="begin"/>
+            </w:r>
+            <w:r>
+              <w:rPr>
+                <w:noProof/>
+                <w:webHidden/>
+              </w:rPr>
+              <w:instrText xml:space="preserve"> PAGEREF _Toc6674567 \h </w:instrText>
             </w:r>
             <w:r>
               <w:rPr>
@@ -271,13 +887,13 @@
               <w:noProof/>
             </w:rPr>
           </w:pPr>
-          <w:hyperlink w:anchor="_Toc6252629" w:history="1">
+          <w:hyperlink w:anchor="_Toc6674568" w:history="1">
             <w:r>
               <w:rPr>
                 <w:rStyle w:val="Hyperlink"/>
                 <w:noProof/>
               </w:rPr>
-              <w:t>2.</w:t>
+              <w:t>3.</w:t>
             </w:r>
             <w:r>
               <w:rPr>
@@ -290,7 +906,7 @@
                 <w:rStyle w:val="Hyperlink"/>
                 <w:noProof/>
               </w:rPr>
-              <w:t>Sea Ice Index:</w:t>
+              <w:t>Sea Level</w:t>
             </w:r>
             <w:r>
               <w:rPr>
@@ -311,7 +927,89 @@
                 <w:noProof/>
                 <w:webHidden/>
               </w:rPr>
-              <w:instrText xml:space="preserve"> PAGEREF _Toc6252629 \h </w:instrText>
+              <w:instrText xml:space="preserve"> PAGEREF _Toc6674568 \h </w:instrText>
+            </w:r>
+            <w:r>
+              <w:rPr>
+                <w:noProof/>
+                <w:webHidden/>
+              </w:rPr>
+            </w:r>
+            <w:r>
+              <w:rPr>
+                <w:noProof/>
+                <w:webHidden/>
+              </w:rPr>
+              <w:fldChar w:fldCharType="separate"/>
+            </w:r>
+            <w:r>
+              <w:rPr>
+                <w:noProof/>
+                <w:webHidden/>
+              </w:rPr>
+              <w:t>2</w:t>
+            </w:r>
+            <w:r>
+              <w:rPr>
+                <w:noProof/>
+                <w:webHidden/>
+              </w:rPr>
+              <w:fldChar w:fldCharType="end"/>
+            </w:r>
+          </w:hyperlink>
+        </w:p>
+        <w:p>
+          <w:pPr>
+            <w:pStyle w:val="TOC3"/>
+            <w:tabs>
+              <w:tab w:val="left" w:pos="1100"/>
+              <w:tab w:val="right" w:leader="dot" w:pos="8630"/>
+            </w:tabs>
+            <w:rPr>
+              <w:noProof/>
+            </w:rPr>
+          </w:pPr>
+          <w:hyperlink w:anchor="_Toc6674569" w:history="1">
+            <w:r>
+              <w:rPr>
+                <w:rStyle w:val="Hyperlink"/>
+                <w:noProof/>
+              </w:rPr>
+              <w:t>3.1</w:t>
+            </w:r>
+            <w:r>
+              <w:rPr>
+                <w:noProof/>
+              </w:rPr>
+              <w:tab/>
+            </w:r>
+            <w:r>
+              <w:rPr>
+                <w:rStyle w:val="Hyperlink"/>
+                <w:noProof/>
+              </w:rPr>
+              <w:t>Data:</w:t>
+            </w:r>
+            <w:r>
+              <w:rPr>
+                <w:noProof/>
+                <w:webHidden/>
+              </w:rPr>
+              <w:tab/>
+            </w:r>
+            <w:r>
+              <w:rPr>
+                <w:noProof/>
+                <w:webHidden/>
+              </w:rPr>
+              <w:fldChar w:fldCharType="begin"/>
+            </w:r>
+            <w:r>
+              <w:rPr>
+                <w:noProof/>
+                <w:webHidden/>
+              </w:rPr>
+              <w:instrText xml:space="preserve"> PAGEREF _Toc6674569 \h </w:instrText>
             </w:r>
             <w:r>
               <w:rPr>
@@ -353,13 +1051,13 @@
               <w:noProof/>
             </w:rPr>
           </w:pPr>
-          <w:hyperlink w:anchor="_Toc6252630" w:history="1">
+          <w:hyperlink w:anchor="_Toc6674570" w:history="1">
             <w:r>
               <w:rPr>
                 <w:rStyle w:val="Hyperlink"/>
                 <w:noProof/>
               </w:rPr>
-              <w:t>3.</w:t>
+              <w:t>4.</w:t>
             </w:r>
             <w:r>
               <w:rPr>
@@ -372,7 +1070,7 @@
                 <w:rStyle w:val="Hyperlink"/>
                 <w:noProof/>
               </w:rPr>
-              <w:t>Sea Level</w:t>
+              <w:t>Total greenhouse gas emissions</w:t>
             </w:r>
             <w:r>
               <w:rPr>
@@ -393,7 +1091,268 @@
                 <w:noProof/>
                 <w:webHidden/>
               </w:rPr>
-              <w:instrText xml:space="preserve"> PAGEREF _Toc6252630 \h </w:instrText>
+              <w:instrText xml:space="preserve"> PAGEREF _Toc6674570 \h </w:instrText>
+            </w:r>
+            <w:r>
+              <w:rPr>
+                <w:noProof/>
+                <w:webHidden/>
+              </w:rPr>
+            </w:r>
+            <w:r>
+              <w:rPr>
+                <w:noProof/>
+                <w:webHidden/>
+              </w:rPr>
+              <w:fldChar w:fldCharType="separate"/>
+            </w:r>
+            <w:r>
+              <w:rPr>
+                <w:noProof/>
+                <w:webHidden/>
+              </w:rPr>
+              <w:t>2</w:t>
+            </w:r>
+            <w:r>
+              <w:rPr>
+                <w:noProof/>
+                <w:webHidden/>
+              </w:rPr>
+              <w:fldChar w:fldCharType="end"/>
+            </w:r>
+          </w:hyperlink>
+        </w:p>
+        <w:p>
+          <w:pPr>
+            <w:pStyle w:val="TOC3"/>
+            <w:tabs>
+              <w:tab w:val="left" w:pos="1100"/>
+              <w:tab w:val="right" w:leader="dot" w:pos="8630"/>
+            </w:tabs>
+            <w:rPr>
+              <w:noProof/>
+            </w:rPr>
+          </w:pPr>
+          <w:hyperlink w:anchor="_Toc6674571" w:history="1">
+            <w:r>
+              <w:rPr>
+                <w:rStyle w:val="Hyperlink"/>
+                <w:noProof/>
+              </w:rPr>
+              <w:t>4.1</w:t>
+            </w:r>
+            <w:r>
+              <w:rPr>
+                <w:noProof/>
+              </w:rPr>
+              <w:tab/>
+            </w:r>
+            <w:r>
+              <w:rPr>
+                <w:rStyle w:val="Hyperlink"/>
+                <w:noProof/>
+              </w:rPr>
+              <w:t>Data: Total greenhouse gas emissions (kt of CO2 equivalent)</w:t>
+            </w:r>
+            <w:r>
+              <w:rPr>
+                <w:noProof/>
+                <w:webHidden/>
+              </w:rPr>
+              <w:tab/>
+            </w:r>
+            <w:r>
+              <w:rPr>
+                <w:noProof/>
+                <w:webHidden/>
+              </w:rPr>
+              <w:fldChar w:fldCharType="begin"/>
+            </w:r>
+            <w:r>
+              <w:rPr>
+                <w:noProof/>
+                <w:webHidden/>
+              </w:rPr>
+              <w:instrText xml:space="preserve"> PAGEREF _Toc6674571 \h </w:instrText>
+            </w:r>
+            <w:r>
+              <w:rPr>
+                <w:noProof/>
+                <w:webHidden/>
+              </w:rPr>
+            </w:r>
+            <w:r>
+              <w:rPr>
+                <w:noProof/>
+                <w:webHidden/>
+              </w:rPr>
+              <w:fldChar w:fldCharType="separate"/>
+            </w:r>
+            <w:r>
+              <w:rPr>
+                <w:noProof/>
+                <w:webHidden/>
+              </w:rPr>
+              <w:t>2</w:t>
+            </w:r>
+            <w:r>
+              <w:rPr>
+                <w:noProof/>
+                <w:webHidden/>
+              </w:rPr>
+              <w:fldChar w:fldCharType="end"/>
+            </w:r>
+          </w:hyperlink>
+        </w:p>
+        <w:p>
+          <w:pPr>
+            <w:pStyle w:val="TOC3"/>
+            <w:tabs>
+              <w:tab w:val="left" w:pos="1100"/>
+              <w:tab w:val="right" w:leader="dot" w:pos="8630"/>
+            </w:tabs>
+            <w:rPr>
+              <w:noProof/>
+            </w:rPr>
+          </w:pPr>
+          <w:hyperlink w:anchor="_Toc6674572" w:history="1">
+            <w:r>
+              <w:rPr>
+                <w:rStyle w:val="Hyperlink"/>
+                <w:noProof/>
+              </w:rPr>
+              <w:t>4.2</w:t>
+            </w:r>
+            <w:r>
+              <w:rPr>
+                <w:noProof/>
+              </w:rPr>
+              <w:tab/>
+            </w:r>
+            <w:r>
+              <w:rPr>
+                <w:rStyle w:val="Hyperlink"/>
+                <w:noProof/>
+              </w:rPr>
+              <w:t>World bank official list of 3</w:t>
+            </w:r>
+            <w:r>
+              <w:rPr>
+                <w:rStyle w:val="Hyperlink"/>
+                <w:noProof/>
+                <w:vertAlign w:val="superscript"/>
+              </w:rPr>
+              <w:t>rd</w:t>
+            </w:r>
+            <w:r>
+              <w:rPr>
+                <w:rStyle w:val="Hyperlink"/>
+                <w:noProof/>
+              </w:rPr>
+              <w:t xml:space="preserve"> party App</w:t>
+            </w:r>
+            <w:r>
+              <w:rPr>
+                <w:noProof/>
+                <w:webHidden/>
+              </w:rPr>
+              <w:tab/>
+            </w:r>
+            <w:r>
+              <w:rPr>
+                <w:noProof/>
+                <w:webHidden/>
+              </w:rPr>
+              <w:fldChar w:fldCharType="begin"/>
+            </w:r>
+            <w:r>
+              <w:rPr>
+                <w:noProof/>
+                <w:webHidden/>
+              </w:rPr>
+              <w:instrText xml:space="preserve"> PAGEREF _Toc6674572 \h </w:instrText>
+            </w:r>
+            <w:r>
+              <w:rPr>
+                <w:noProof/>
+                <w:webHidden/>
+              </w:rPr>
+            </w:r>
+            <w:r>
+              <w:rPr>
+                <w:noProof/>
+                <w:webHidden/>
+              </w:rPr>
+              <w:fldChar w:fldCharType="separate"/>
+            </w:r>
+            <w:r>
+              <w:rPr>
+                <w:noProof/>
+                <w:webHidden/>
+              </w:rPr>
+              <w:t>2</w:t>
+            </w:r>
+            <w:r>
+              <w:rPr>
+                <w:noProof/>
+                <w:webHidden/>
+              </w:rPr>
+              <w:fldChar w:fldCharType="end"/>
+            </w:r>
+          </w:hyperlink>
+        </w:p>
+        <w:p>
+          <w:pPr>
+            <w:pStyle w:val="TOC3"/>
+            <w:tabs>
+              <w:tab w:val="left" w:pos="1100"/>
+              <w:tab w:val="right" w:leader="dot" w:pos="8630"/>
+            </w:tabs>
+            <w:rPr>
+              <w:noProof/>
+            </w:rPr>
+          </w:pPr>
+          <w:hyperlink w:anchor="_Toc6674573" w:history="1">
+            <w:r>
+              <w:rPr>
+                <w:rStyle w:val="Hyperlink"/>
+                <w:noProof/>
+              </w:rPr>
+              <w:t>4.3</w:t>
+            </w:r>
+            <w:r>
+              <w:rPr>
+                <w:noProof/>
+              </w:rPr>
+              <w:tab/>
+            </w:r>
+            <w:r>
+              <w:rPr>
+                <w:rStyle w:val="Hyperlink"/>
+                <w:noProof/>
+              </w:rPr>
+              <w:t>Pandas-datareader documentation for World Bank API:</w:t>
+            </w:r>
+            <w:r>
+              <w:rPr>
+                <w:noProof/>
+                <w:webHidden/>
+              </w:rPr>
+              <w:tab/>
+            </w:r>
+            <w:r>
+              <w:rPr>
+                <w:noProof/>
+                <w:webHidden/>
+              </w:rPr>
+              <w:fldChar w:fldCharType="begin"/>
+            </w:r>
+            <w:r>
+              <w:rPr>
+                <w:noProof/>
+                <w:webHidden/>
+              </w:rPr>
+              <w:instrText xml:space="preserve"> PAGEREF _Toc6674573 \h </w:instrText>
             </w:r>
             <w:r>
               <w:rPr>
@@ -434,8 +1393,6 @@
             <w:fldChar w:fldCharType="end"/>
           </w:r>
         </w:p>
-        <w:bookmarkStart w:id="0" w:name="_GoBack" w:displacedByCustomXml="next"/>
-        <w:bookmarkEnd w:id="0" w:displacedByCustomXml="next"/>
       </w:sdtContent>
     </w:sdt>
     <w:p>
@@ -455,16 +1412,24 @@
       <w:pPr>
         <w:pStyle w:val="Heading1"/>
       </w:pPr>
-      <w:bookmarkStart w:id="1" w:name="_Toc6252626"/>
+      <w:bookmarkStart w:id="1" w:name="_Toc6674557"/>
       <w:r>
         <w:lastRenderedPageBreak/>
-        <w:t>Effects of Global Warming</w:t>
+        <w:t xml:space="preserve">Effects of Global </w:t>
+      </w:r>
+      <w:proofErr w:type="gramStart"/>
+      <w:r>
+        <w:t>Warming</w:t>
       </w:r>
       <w:r>
         <w:t xml:space="preserve"> </w:t>
       </w:r>
       <w:r>
-        <w:t xml:space="preserve"> - Data Sources</w:t>
+        <w:t xml:space="preserve"> -</w:t>
+      </w:r>
+      <w:proofErr w:type="gramEnd"/>
+      <w:r>
+        <w:t xml:space="preserve"> Data Sources</w:t>
       </w:r>
       <w:r>
         <w:t xml:space="preserve"> &amp; References</w:t>
@@ -478,16 +1443,32 @@
       <w:pPr>
         <w:pStyle w:val="Heading2"/>
       </w:pPr>
-      <w:bookmarkStart w:id="2" w:name="_Toc6252627"/>
-      <w:r>
-        <w:t>Global Warming:</w:t>
+      <w:bookmarkStart w:id="2" w:name="_Toc6674558"/>
+      <w:r>
+        <w:t>Global Warming</w:t>
+      </w:r>
+      <w:r>
+        <w:t xml:space="preserve"> General Information</w:t>
+      </w:r>
+      <w:r>
+        <w:t>:</w:t>
       </w:r>
       <w:bookmarkEnd w:id="2"/>
     </w:p>
     <w:p>
-      <w:r>
-        <w:t xml:space="preserve">Wiki: </w:t>
-      </w:r>
+      <w:pPr>
+        <w:pStyle w:val="Heading3"/>
+      </w:pPr>
+      <w:bookmarkStart w:id="3" w:name="_Toc6674559"/>
+      <w:r>
+        <w:t>Wiki:</w:t>
+      </w:r>
+      <w:bookmarkEnd w:id="3"/>
+      <w:r>
+        <w:t xml:space="preserve"> </w:t>
+      </w:r>
+    </w:p>
+    <w:p>
       <w:hyperlink r:id="rId6" w:anchor="Effects" w:history="1">
         <w:r>
           <w:rPr>
@@ -498,9 +1479,19 @@
       </w:hyperlink>
     </w:p>
     <w:p>
-      <w:r>
-        <w:t xml:space="preserve">NASA: </w:t>
-      </w:r>
+      <w:pPr>
+        <w:pStyle w:val="Heading3"/>
+      </w:pPr>
+      <w:bookmarkStart w:id="4" w:name="_Toc6674560"/>
+      <w:r>
+        <w:t>NASA:</w:t>
+      </w:r>
+      <w:bookmarkEnd w:id="4"/>
+      <w:r>
+        <w:t xml:space="preserve"> </w:t>
+      </w:r>
+    </w:p>
+    <w:p>
       <w:hyperlink r:id="rId7" w:history="1">
         <w:r>
           <w:rPr>
@@ -518,7 +1509,7 @@
           <w:numId w:val="1"/>
         </w:numPr>
       </w:pPr>
-      <w:bookmarkStart w:id="3" w:name="_Toc6252628"/>
+      <w:bookmarkStart w:id="5" w:name="_Toc6674561"/>
       <w:r>
         <w:t>Land-Ocean Temp</w:t>
       </w:r>
@@ -528,7 +1519,7 @@
       <w:r>
         <w:t>: Global Means</w:t>
       </w:r>
-      <w:bookmarkEnd w:id="3"/>
+      <w:bookmarkEnd w:id="5"/>
     </w:p>
     <w:p>
       <w:r>
@@ -551,25 +1542,56 @@
           <w:numId w:val="1"/>
         </w:numPr>
       </w:pPr>
-      <w:bookmarkStart w:id="4" w:name="_Toc6252629"/>
+      <w:bookmarkStart w:id="6" w:name="_Toc6674562"/>
       <w:r>
         <w:t>Sea Ice Index:</w:t>
       </w:r>
-      <w:bookmarkEnd w:id="4"/>
+      <w:bookmarkEnd w:id="6"/>
     </w:p>
     <w:p>
+      <w:pPr>
+        <w:pStyle w:val="Heading3"/>
+        <w:numPr>
+          <w:ilvl w:val="1"/>
+          <w:numId w:val="1"/>
+        </w:numPr>
+      </w:pPr>
+      <w:bookmarkStart w:id="7" w:name="_Toc6674563"/>
+      <w:r>
+        <w:t>Info</w:t>
+      </w:r>
+      <w:bookmarkEnd w:id="7"/>
+    </w:p>
+    <w:p>
+      <w:pPr>
+        <w:pStyle w:val="Heading3"/>
+      </w:pPr>
       <w:hyperlink r:id="rId9" w:history="1">
+        <w:bookmarkStart w:id="8" w:name="_Toc6674564"/>
         <w:r>
           <w:rPr>
             <w:rStyle w:val="Hyperlink"/>
           </w:rPr>
           <w:t>https://nsidc.org/data/seaice_index</w:t>
         </w:r>
+        <w:bookmarkEnd w:id="8"/>
       </w:hyperlink>
     </w:p>
     <w:p>
-      <w:r>
-        <w:t xml:space="preserve">Data and Image Archive </w:t>
+      <w:pPr>
+        <w:pStyle w:val="Heading3"/>
+        <w:numPr>
+          <w:ilvl w:val="1"/>
+          <w:numId w:val="1"/>
+        </w:numPr>
+      </w:pPr>
+      <w:bookmarkStart w:id="9" w:name="_Toc6674565"/>
+      <w:r>
+        <w:t>Data and Image Archive</w:t>
+      </w:r>
+      <w:bookmarkEnd w:id="9"/>
+      <w:r>
+        <w:t xml:space="preserve"> </w:t>
       </w:r>
     </w:p>
     <w:p>
@@ -583,9 +1605,18 @@
       </w:hyperlink>
     </w:p>
     <w:p>
+      <w:pPr>
+        <w:pStyle w:val="Heading3"/>
+        <w:numPr>
+          <w:ilvl w:val="1"/>
+          <w:numId w:val="1"/>
+        </w:numPr>
+      </w:pPr>
+      <w:bookmarkStart w:id="10" w:name="_Toc6674566"/>
       <w:r>
         <w:t>Data:</w:t>
       </w:r>
+      <w:bookmarkEnd w:id="10"/>
     </w:p>
     <w:p>
       <w:hyperlink r:id="rId11" w:history="1">
@@ -598,9 +1629,18 @@
       </w:hyperlink>
     </w:p>
     <w:p>
+      <w:pPr>
+        <w:pStyle w:val="Heading3"/>
+        <w:numPr>
+          <w:ilvl w:val="1"/>
+          <w:numId w:val="1"/>
+        </w:numPr>
+      </w:pPr>
+      <w:bookmarkStart w:id="11" w:name="_Toc6674567"/>
       <w:r>
         <w:t>Arctic Ice news &amp; Analysis:</w:t>
       </w:r>
+      <w:bookmarkEnd w:id="11"/>
     </w:p>
     <w:p>
       <w:hyperlink r:id="rId12" w:history="1">
@@ -620,16 +1660,43 @@
           <w:numId w:val="1"/>
         </w:numPr>
       </w:pPr>
-      <w:bookmarkStart w:id="5" w:name="_Toc6252630"/>
+      <w:bookmarkStart w:id="12" w:name="_Toc6674568"/>
       <w:r>
         <w:t>Sea Level</w:t>
       </w:r>
-      <w:bookmarkEnd w:id="5"/>
+      <w:bookmarkEnd w:id="12"/>
     </w:p>
     <w:p>
-      <w:r>
-        <w:t xml:space="preserve">Data: </w:t>
-      </w:r>
+      <w:pPr>
+        <w:pStyle w:val="Heading3"/>
+        <w:numPr>
+          <w:ilvl w:val="1"/>
+          <w:numId w:val="1"/>
+        </w:numPr>
+        <w:rPr>
+          <w:rStyle w:val="Heading3Char"/>
+          <w:rFonts w:asciiTheme="minorHAnsi" w:eastAsiaTheme="minorEastAsia" w:hAnsiTheme="minorHAnsi" w:cstheme="minorBidi"/>
+          <w:color w:val="0000FF" w:themeColor="hyperlink"/>
+          <w:sz w:val="22"/>
+          <w:szCs w:val="22"/>
+          <w:u w:val="single"/>
+        </w:rPr>
+      </w:pPr>
+      <w:bookmarkStart w:id="13" w:name="_Toc6674569"/>
+      <w:r>
+        <w:rPr>
+          <w:rStyle w:val="Heading3Char"/>
+        </w:rPr>
+        <w:t>Data:</w:t>
+      </w:r>
+      <w:bookmarkEnd w:id="13"/>
+    </w:p>
+    <w:p>
+      <w:pPr>
+        <w:rPr>
+          <w:rStyle w:val="Hyperlink"/>
+        </w:rPr>
+      </w:pPr>
       <w:hyperlink r:id="rId13" w:history="1">
         <w:r>
           <w:rPr>
@@ -639,6 +1706,143 @@
         </w:r>
       </w:hyperlink>
     </w:p>
+    <w:p>
+      <w:pPr>
+        <w:pStyle w:val="Heading2"/>
+        <w:numPr>
+          <w:ilvl w:val="0"/>
+          <w:numId w:val="1"/>
+        </w:numPr>
+      </w:pPr>
+      <w:bookmarkStart w:id="14" w:name="_Toc6674570"/>
+      <w:r>
+        <w:t>Total greenhouse gas emissions</w:t>
+      </w:r>
+      <w:bookmarkEnd w:id="14"/>
+    </w:p>
+    <w:p>
+      <w:pPr>
+        <w:pStyle w:val="Heading3"/>
+        <w:numPr>
+          <w:ilvl w:val="1"/>
+          <w:numId w:val="1"/>
+        </w:numPr>
+      </w:pPr>
+      <w:bookmarkStart w:id="15" w:name="_Toc6674571"/>
+      <w:r>
+        <w:t xml:space="preserve">Data: </w:t>
+      </w:r>
+      <w:r>
+        <w:t>Total greenhouse gas emissions (</w:t>
+      </w:r>
+      <w:proofErr w:type="spellStart"/>
+      <w:r>
+        <w:t>kt</w:t>
+      </w:r>
+      <w:proofErr w:type="spellEnd"/>
+      <w:r>
+        <w:t xml:space="preserve"> of CO2 equivalent)</w:t>
+      </w:r>
+      <w:bookmarkEnd w:id="15"/>
+    </w:p>
+    <w:p>
+      <w:pPr>
+        <w:rPr>
+          <w:rStyle w:val="Hyperlink"/>
+        </w:rPr>
+      </w:pPr>
+      <w:hyperlink r:id="rId14" w:history="1">
+        <w:r>
+          <w:rPr>
+            <w:rStyle w:val="Hyperlink"/>
+          </w:rPr>
+          <w:t>https://data.worldbank.org/indicator/EN.ATM.GHGT.KT.CE?view=chart</w:t>
+        </w:r>
+      </w:hyperlink>
+    </w:p>
+    <w:p>
+      <w:pPr>
+        <w:pStyle w:val="Heading3"/>
+        <w:numPr>
+          <w:ilvl w:val="1"/>
+          <w:numId w:val="1"/>
+        </w:numPr>
+      </w:pPr>
+      <w:bookmarkStart w:id="16" w:name="_Toc6674572"/>
+      <w:r>
+        <w:t>World bank official list of 3</w:t>
+      </w:r>
+      <w:r>
+        <w:rPr>
+          <w:vertAlign w:val="superscript"/>
+        </w:rPr>
+        <w:t>rd</w:t>
+      </w:r>
+      <w:r>
+        <w:t xml:space="preserve"> party App</w:t>
+      </w:r>
+      <w:bookmarkEnd w:id="16"/>
+    </w:p>
+    <w:p>
+      <w:hyperlink r:id="rId15" w:history="1">
+        <w:r>
+          <w:rPr>
+            <w:rStyle w:val="Hyperlink"/>
+          </w:rPr>
+          <w:t>https://data.worldbank.org/products/third-party-apps</w:t>
+        </w:r>
+      </w:hyperlink>
+    </w:p>
+    <w:p>
+      <w:pPr>
+        <w:pStyle w:val="Heading3"/>
+        <w:numPr>
+          <w:ilvl w:val="1"/>
+          <w:numId w:val="1"/>
+        </w:numPr>
+      </w:pPr>
+      <w:r>
+        <w:t xml:space="preserve"> </w:t>
+      </w:r>
+      <w:bookmarkStart w:id="17" w:name="_Toc6674573"/>
+      <w:r>
+        <w:t>P</w:t>
+      </w:r>
+      <w:r>
+        <w:t>andas-</w:t>
+      </w:r>
+      <w:proofErr w:type="spellStart"/>
+      <w:r>
+        <w:t>datareader</w:t>
+      </w:r>
+      <w:proofErr w:type="spellEnd"/>
+      <w:r>
+        <w:t xml:space="preserve"> documentation for World Bank </w:t>
+      </w:r>
+      <w:r>
+        <w:t>API</w:t>
+      </w:r>
+      <w:r>
+        <w:t>:</w:t>
+      </w:r>
+      <w:bookmarkEnd w:id="17"/>
+    </w:p>
+    <w:p>
+      <w:hyperlink r:id="rId16" w:anchor="world-bank" w:history="1">
+        <w:r>
+          <w:rPr>
+            <w:rStyle w:val="Hyperlink"/>
+          </w:rPr>
+          <w:t>https://pandas-datareader.readthedocs.io/en/latest/remote_data.html#world-bank</w:t>
+        </w:r>
+      </w:hyperlink>
+    </w:p>
+    <w:p>
+      <w:r>
+        <w:t xml:space="preserve"> </w:t>
+      </w:r>
+    </w:p>
+    <w:p/>
     <w:p/>
     <w:p/>
     <w:p/>
@@ -655,10 +1859,131 @@
 <file path=word/numbering.xml><?xml version="1.0" encoding="utf-8"?>
 <w:numbering xmlns:wpc="http://schemas.microsoft.com/office/word/2010/wordprocessingCanvas" xmlns:cx="http://schemas.microsoft.com/office/drawing/2014/chartex" xmlns:cx1="http://schemas.microsoft.com/office/drawing/2015/9/8/chartex" xmlns:cx2="http://schemas.microsoft.com/office/drawing/2015/10/21/chartex" xmlns:cx3="http://schemas.microsoft.com/office/drawing/2016/5/9/chartex" xmlns:cx4="http://schemas.microsoft.com/office/drawing/2016/5/10/chartex" xmlns:cx5="http://schemas.microsoft.com/office/drawing/2016/5/11/chartex" xmlns:cx6="http://schemas.microsoft.com/office/drawing/2016/5/12/chartex" xmlns:cx7="http://schemas.microsoft.com/office/drawing/2016/5/13/chartex" xmlns:cx8="http://schemas.microsoft.com/office/drawing/2016/5/14/chartex" xmlns:mc="http://schemas.openxmlformats.org/markup-compatibility/2006" xmlns:aink="http://schemas.microsoft.com/office/drawing/2016/ink" xmlns:am3d="http://schemas.microsoft.com/office/drawing/2017/model3d" xmlns:o="urn:schemas-microsoft-com:office:office" xmlns:r="http://schemas.openxmlformats.org/officeDocument/2006/relationships" xmlns:m="http://schemas.openxmlformats.org/officeDocument/2006/math" xmlns:v="urn:schemas-microsoft-com:vml" xmlns:wp14="http://schemas.microsoft.com/office/word/2010/wordprocessingDrawing" xmlns:wp="http://schemas.openxmlformats.org/drawingml/2006/wordprocessingDrawing" xmlns:w10="urn:schemas-microsoft-com:office:word" xmlns:w="http://schemas.openxmlformats.org/wordprocessingml/2006/main" xmlns:w14="http://schemas.microsoft.com/office/word/2010/wordml" xmlns:w15="http://schemas.microsoft.com/office/word/2012/wordml" xmlns:w16cid="http://schemas.microsoft.com/office/word/2016/wordml/cid" xmlns:w16se="http://schemas.microsoft.com/office/word/2015/wordml/symex" xmlns:wpg="http://schemas.microsoft.com/office/word/2010/wordprocessingGroup" xmlns:wpi="http://schemas.microsoft.com/office/word/2010/wordprocessingInk" xmlns:wne="http://schemas.microsoft.com/office/word/2006/wordml" xmlns:wps="http://schemas.microsoft.com/office/word/2010/wordprocessingShape" mc:Ignorable="w14 w15 w16se w16cid wp14">
   <w:abstractNum w:abstractNumId="0" w15:restartNumberingAfterBreak="0">
+    <w:nsid w:val="0624432E"/>
+    <w:multiLevelType w:val="multilevel"/>
+    <w:tmpl w:val="A9EC4B6A"/>
+    <w:lvl w:ilvl="0">
+      <w:start w:val="1"/>
+      <w:numFmt w:val="decimal"/>
+      <w:lvlText w:val="%1."/>
+      <w:lvlJc w:val="left"/>
+      <w:pPr>
+        <w:ind w:left="720" w:hanging="360"/>
+      </w:pPr>
+      <w:rPr>
+        <w:rFonts w:hint="default"/>
+      </w:rPr>
+    </w:lvl>
+    <w:lvl w:ilvl="1">
+      <w:start w:val="1"/>
+      <w:numFmt w:val="decimal"/>
+      <w:isLgl/>
+      <w:lvlText w:val="%1.%2"/>
+      <w:lvlJc w:val="left"/>
+      <w:pPr>
+        <w:ind w:left="720" w:hanging="360"/>
+      </w:pPr>
+      <w:rPr>
+        <w:rFonts w:hint="default"/>
+      </w:rPr>
+    </w:lvl>
+    <w:lvl w:ilvl="2">
+      <w:start w:val="1"/>
+      <w:numFmt w:val="decimal"/>
+      <w:isLgl/>
+      <w:lvlText w:val="%1.%2.%3"/>
+      <w:lvlJc w:val="left"/>
+      <w:pPr>
+        <w:ind w:left="1080" w:hanging="720"/>
+      </w:pPr>
+      <w:rPr>
+        <w:rFonts w:hint="default"/>
+      </w:rPr>
+    </w:lvl>
+    <w:lvl w:ilvl="3">
+      <w:start w:val="1"/>
+      <w:numFmt w:val="decimal"/>
+      <w:isLgl/>
+      <w:lvlText w:val="%1.%2.%3.%4"/>
+      <w:lvlJc w:val="left"/>
+      <w:pPr>
+        <w:ind w:left="1440" w:hanging="1080"/>
+      </w:pPr>
+      <w:rPr>
+        <w:rFonts w:hint="default"/>
+      </w:rPr>
+    </w:lvl>
+    <w:lvl w:ilvl="4">
+      <w:start w:val="1"/>
+      <w:numFmt w:val="decimal"/>
+      <w:isLgl/>
+      <w:lvlText w:val="%1.%2.%3.%4.%5"/>
+      <w:lvlJc w:val="left"/>
+      <w:pPr>
+        <w:ind w:left="1440" w:hanging="1080"/>
+      </w:pPr>
+      <w:rPr>
+        <w:rFonts w:hint="default"/>
+      </w:rPr>
+    </w:lvl>
+    <w:lvl w:ilvl="5">
+      <w:start w:val="1"/>
+      <w:numFmt w:val="decimal"/>
+      <w:isLgl/>
+      <w:lvlText w:val="%1.%2.%3.%4.%5.%6"/>
+      <w:lvlJc w:val="left"/>
+      <w:pPr>
+        <w:ind w:left="1800" w:hanging="1440"/>
+      </w:pPr>
+      <w:rPr>
+        <w:rFonts w:hint="default"/>
+      </w:rPr>
+    </w:lvl>
+    <w:lvl w:ilvl="6">
+      <w:start w:val="1"/>
+      <w:numFmt w:val="decimal"/>
+      <w:isLgl/>
+      <w:lvlText w:val="%1.%2.%3.%4.%5.%6.%7"/>
+      <w:lvlJc w:val="left"/>
+      <w:pPr>
+        <w:ind w:left="1800" w:hanging="1440"/>
+      </w:pPr>
+      <w:rPr>
+        <w:rFonts w:hint="default"/>
+      </w:rPr>
+    </w:lvl>
+    <w:lvl w:ilvl="7">
+      <w:start w:val="1"/>
+      <w:numFmt w:val="decimal"/>
+      <w:isLgl/>
+      <w:lvlText w:val="%1.%2.%3.%4.%5.%6.%7.%8"/>
+      <w:lvlJc w:val="left"/>
+      <w:pPr>
+        <w:ind w:left="2160" w:hanging="1800"/>
+      </w:pPr>
+      <w:rPr>
+        <w:rFonts w:hint="default"/>
+      </w:rPr>
+    </w:lvl>
+    <w:lvl w:ilvl="8">
+      <w:start w:val="1"/>
+      <w:numFmt w:val="decimal"/>
+      <w:isLgl/>
+      <w:lvlText w:val="%1.%2.%3.%4.%5.%6.%7.%8.%9"/>
+      <w:lvlJc w:val="left"/>
+      <w:pPr>
+        <w:ind w:left="2160" w:hanging="1800"/>
+      </w:pPr>
+      <w:rPr>
+        <w:rFonts w:hint="default"/>
+      </w:rPr>
+    </w:lvl>
+  </w:abstractNum>
+  <w:abstractNum w:abstractNumId="1" w15:restartNumberingAfterBreak="0">
     <w:nsid w:val="070E53F2"/>
-    <w:multiLevelType w:val="hybridMultilevel"/>
-    <w:tmpl w:val="913E9232"/>
-    <w:lvl w:ilvl="0" w:tplc="1009000F">
+    <w:multiLevelType w:val="multilevel"/>
+    <w:tmpl w:val="A9EC4B6A"/>
+    <w:lvl w:ilvl="0">
       <w:start w:val="1"/>
       <w:numFmt w:val="decimal"/>
       <w:lvlText w:val="%1."/>
@@ -670,80 +1995,878 @@
         <w:rFonts w:hint="default"/>
       </w:rPr>
     </w:lvl>
-    <w:lvl w:ilvl="1" w:tplc="10090019" w:tentative="1">
-      <w:start w:val="1"/>
-      <w:numFmt w:val="lowerLetter"/>
-      <w:lvlText w:val="%2."/>
-      <w:lvlJc w:val="left"/>
-      <w:pPr>
-        <w:ind w:left="1440" w:hanging="360"/>
-      </w:pPr>
-    </w:lvl>
-    <w:lvl w:ilvl="2" w:tplc="1009001B" w:tentative="1">
-      <w:start w:val="1"/>
-      <w:numFmt w:val="lowerRoman"/>
-      <w:lvlText w:val="%3."/>
-      <w:lvlJc w:val="right"/>
-      <w:pPr>
-        <w:ind w:left="2160" w:hanging="180"/>
-      </w:pPr>
-    </w:lvl>
-    <w:lvl w:ilvl="3" w:tplc="1009000F" w:tentative="1">
-      <w:start w:val="1"/>
-      <w:numFmt w:val="decimal"/>
-      <w:lvlText w:val="%4."/>
-      <w:lvlJc w:val="left"/>
-      <w:pPr>
-        <w:ind w:left="2880" w:hanging="360"/>
-      </w:pPr>
-    </w:lvl>
-    <w:lvl w:ilvl="4" w:tplc="10090019" w:tentative="1">
-      <w:start w:val="1"/>
-      <w:numFmt w:val="lowerLetter"/>
-      <w:lvlText w:val="%5."/>
-      <w:lvlJc w:val="left"/>
-      <w:pPr>
-        <w:ind w:left="3600" w:hanging="360"/>
-      </w:pPr>
-    </w:lvl>
-    <w:lvl w:ilvl="5" w:tplc="1009001B" w:tentative="1">
-      <w:start w:val="1"/>
-      <w:numFmt w:val="lowerRoman"/>
-      <w:lvlText w:val="%6."/>
-      <w:lvlJc w:val="right"/>
-      <w:pPr>
-        <w:ind w:left="4320" w:hanging="180"/>
-      </w:pPr>
-    </w:lvl>
-    <w:lvl w:ilvl="6" w:tplc="1009000F" w:tentative="1">
-      <w:start w:val="1"/>
-      <w:numFmt w:val="decimal"/>
-      <w:lvlText w:val="%7."/>
-      <w:lvlJc w:val="left"/>
-      <w:pPr>
-        <w:ind w:left="5040" w:hanging="360"/>
-      </w:pPr>
-    </w:lvl>
-    <w:lvl w:ilvl="7" w:tplc="10090019" w:tentative="1">
-      <w:start w:val="1"/>
-      <w:numFmt w:val="lowerLetter"/>
-      <w:lvlText w:val="%8."/>
-      <w:lvlJc w:val="left"/>
-      <w:pPr>
-        <w:ind w:left="5760" w:hanging="360"/>
-      </w:pPr>
-    </w:lvl>
-    <w:lvl w:ilvl="8" w:tplc="1009001B" w:tentative="1">
-      <w:start w:val="1"/>
-      <w:numFmt w:val="lowerRoman"/>
-      <w:lvlText w:val="%9."/>
-      <w:lvlJc w:val="right"/>
-      <w:pPr>
-        <w:ind w:left="6480" w:hanging="180"/>
-      </w:pPr>
+    <w:lvl w:ilvl="1">
+      <w:start w:val="1"/>
+      <w:numFmt w:val="decimal"/>
+      <w:isLgl/>
+      <w:lvlText w:val="%1.%2"/>
+      <w:lvlJc w:val="left"/>
+      <w:pPr>
+        <w:ind w:left="720" w:hanging="360"/>
+      </w:pPr>
+      <w:rPr>
+        <w:rFonts w:hint="default"/>
+      </w:rPr>
+    </w:lvl>
+    <w:lvl w:ilvl="2">
+      <w:start w:val="1"/>
+      <w:numFmt w:val="decimal"/>
+      <w:isLgl/>
+      <w:lvlText w:val="%1.%2.%3"/>
+      <w:lvlJc w:val="left"/>
+      <w:pPr>
+        <w:ind w:left="1080" w:hanging="720"/>
+      </w:pPr>
+      <w:rPr>
+        <w:rFonts w:hint="default"/>
+      </w:rPr>
+    </w:lvl>
+    <w:lvl w:ilvl="3">
+      <w:start w:val="1"/>
+      <w:numFmt w:val="decimal"/>
+      <w:isLgl/>
+      <w:lvlText w:val="%1.%2.%3.%4"/>
+      <w:lvlJc w:val="left"/>
+      <w:pPr>
+        <w:ind w:left="1440" w:hanging="1080"/>
+      </w:pPr>
+      <w:rPr>
+        <w:rFonts w:hint="default"/>
+      </w:rPr>
+    </w:lvl>
+    <w:lvl w:ilvl="4">
+      <w:start w:val="1"/>
+      <w:numFmt w:val="decimal"/>
+      <w:isLgl/>
+      <w:lvlText w:val="%1.%2.%3.%4.%5"/>
+      <w:lvlJc w:val="left"/>
+      <w:pPr>
+        <w:ind w:left="1440" w:hanging="1080"/>
+      </w:pPr>
+      <w:rPr>
+        <w:rFonts w:hint="default"/>
+      </w:rPr>
+    </w:lvl>
+    <w:lvl w:ilvl="5">
+      <w:start w:val="1"/>
+      <w:numFmt w:val="decimal"/>
+      <w:isLgl/>
+      <w:lvlText w:val="%1.%2.%3.%4.%5.%6"/>
+      <w:lvlJc w:val="left"/>
+      <w:pPr>
+        <w:ind w:left="1800" w:hanging="1440"/>
+      </w:pPr>
+      <w:rPr>
+        <w:rFonts w:hint="default"/>
+      </w:rPr>
+    </w:lvl>
+    <w:lvl w:ilvl="6">
+      <w:start w:val="1"/>
+      <w:numFmt w:val="decimal"/>
+      <w:isLgl/>
+      <w:lvlText w:val="%1.%2.%3.%4.%5.%6.%7"/>
+      <w:lvlJc w:val="left"/>
+      <w:pPr>
+        <w:ind w:left="1800" w:hanging="1440"/>
+      </w:pPr>
+      <w:rPr>
+        <w:rFonts w:hint="default"/>
+      </w:rPr>
+    </w:lvl>
+    <w:lvl w:ilvl="7">
+      <w:start w:val="1"/>
+      <w:numFmt w:val="decimal"/>
+      <w:isLgl/>
+      <w:lvlText w:val="%1.%2.%3.%4.%5.%6.%7.%8"/>
+      <w:lvlJc w:val="left"/>
+      <w:pPr>
+        <w:ind w:left="2160" w:hanging="1800"/>
+      </w:pPr>
+      <w:rPr>
+        <w:rFonts w:hint="default"/>
+      </w:rPr>
+    </w:lvl>
+    <w:lvl w:ilvl="8">
+      <w:start w:val="1"/>
+      <w:numFmt w:val="decimal"/>
+      <w:isLgl/>
+      <w:lvlText w:val="%1.%2.%3.%4.%5.%6.%7.%8.%9"/>
+      <w:lvlJc w:val="left"/>
+      <w:pPr>
+        <w:ind w:left="2160" w:hanging="1800"/>
+      </w:pPr>
+      <w:rPr>
+        <w:rFonts w:hint="default"/>
+      </w:rPr>
+    </w:lvl>
+  </w:abstractNum>
+  <w:abstractNum w:abstractNumId="2" w15:restartNumberingAfterBreak="0">
+    <w:nsid w:val="07EE7265"/>
+    <w:multiLevelType w:val="multilevel"/>
+    <w:tmpl w:val="1009001F"/>
+    <w:lvl w:ilvl="0">
+      <w:start w:val="1"/>
+      <w:numFmt w:val="decimal"/>
+      <w:lvlText w:val="%1."/>
+      <w:lvlJc w:val="left"/>
+      <w:pPr>
+        <w:ind w:left="360" w:hanging="360"/>
+      </w:pPr>
+    </w:lvl>
+    <w:lvl w:ilvl="1">
+      <w:start w:val="1"/>
+      <w:numFmt w:val="decimal"/>
+      <w:lvlText w:val="%1.%2."/>
+      <w:lvlJc w:val="left"/>
+      <w:pPr>
+        <w:ind w:left="792" w:hanging="432"/>
+      </w:pPr>
+    </w:lvl>
+    <w:lvl w:ilvl="2">
+      <w:start w:val="1"/>
+      <w:numFmt w:val="decimal"/>
+      <w:lvlText w:val="%1.%2.%3."/>
+      <w:lvlJc w:val="left"/>
+      <w:pPr>
+        <w:ind w:left="1224" w:hanging="504"/>
+      </w:pPr>
+    </w:lvl>
+    <w:lvl w:ilvl="3">
+      <w:start w:val="1"/>
+      <w:numFmt w:val="decimal"/>
+      <w:lvlText w:val="%1.%2.%3.%4."/>
+      <w:lvlJc w:val="left"/>
+      <w:pPr>
+        <w:ind w:left="1728" w:hanging="648"/>
+      </w:pPr>
+    </w:lvl>
+    <w:lvl w:ilvl="4">
+      <w:start w:val="1"/>
+      <w:numFmt w:val="decimal"/>
+      <w:lvlText w:val="%1.%2.%3.%4.%5."/>
+      <w:lvlJc w:val="left"/>
+      <w:pPr>
+        <w:ind w:left="2232" w:hanging="792"/>
+      </w:pPr>
+    </w:lvl>
+    <w:lvl w:ilvl="5">
+      <w:start w:val="1"/>
+      <w:numFmt w:val="decimal"/>
+      <w:lvlText w:val="%1.%2.%3.%4.%5.%6."/>
+      <w:lvlJc w:val="left"/>
+      <w:pPr>
+        <w:ind w:left="2736" w:hanging="936"/>
+      </w:pPr>
+    </w:lvl>
+    <w:lvl w:ilvl="6">
+      <w:start w:val="1"/>
+      <w:numFmt w:val="decimal"/>
+      <w:lvlText w:val="%1.%2.%3.%4.%5.%6.%7."/>
+      <w:lvlJc w:val="left"/>
+      <w:pPr>
+        <w:ind w:left="3240" w:hanging="1080"/>
+      </w:pPr>
+    </w:lvl>
+    <w:lvl w:ilvl="7">
+      <w:start w:val="1"/>
+      <w:numFmt w:val="decimal"/>
+      <w:lvlText w:val="%1.%2.%3.%4.%5.%6.%7.%8."/>
+      <w:lvlJc w:val="left"/>
+      <w:pPr>
+        <w:ind w:left="3744" w:hanging="1224"/>
+      </w:pPr>
+    </w:lvl>
+    <w:lvl w:ilvl="8">
+      <w:start w:val="1"/>
+      <w:numFmt w:val="decimal"/>
+      <w:lvlText w:val="%1.%2.%3.%4.%5.%6.%7.%8.%9."/>
+      <w:lvlJc w:val="left"/>
+      <w:pPr>
+        <w:ind w:left="4320" w:hanging="1440"/>
+      </w:pPr>
+    </w:lvl>
+  </w:abstractNum>
+  <w:abstractNum w:abstractNumId="3" w15:restartNumberingAfterBreak="0">
+    <w:nsid w:val="20DB3AC3"/>
+    <w:multiLevelType w:val="multilevel"/>
+    <w:tmpl w:val="A9EC4B6A"/>
+    <w:lvl w:ilvl="0">
+      <w:start w:val="1"/>
+      <w:numFmt w:val="decimal"/>
+      <w:lvlText w:val="%1."/>
+      <w:lvlJc w:val="left"/>
+      <w:pPr>
+        <w:ind w:left="720" w:hanging="360"/>
+      </w:pPr>
+      <w:rPr>
+        <w:rFonts w:hint="default"/>
+      </w:rPr>
+    </w:lvl>
+    <w:lvl w:ilvl="1">
+      <w:start w:val="1"/>
+      <w:numFmt w:val="decimal"/>
+      <w:isLgl/>
+      <w:lvlText w:val="%1.%2"/>
+      <w:lvlJc w:val="left"/>
+      <w:pPr>
+        <w:ind w:left="720" w:hanging="360"/>
+      </w:pPr>
+      <w:rPr>
+        <w:rFonts w:hint="default"/>
+      </w:rPr>
+    </w:lvl>
+    <w:lvl w:ilvl="2">
+      <w:start w:val="1"/>
+      <w:numFmt w:val="decimal"/>
+      <w:isLgl/>
+      <w:lvlText w:val="%1.%2.%3"/>
+      <w:lvlJc w:val="left"/>
+      <w:pPr>
+        <w:ind w:left="1080" w:hanging="720"/>
+      </w:pPr>
+      <w:rPr>
+        <w:rFonts w:hint="default"/>
+      </w:rPr>
+    </w:lvl>
+    <w:lvl w:ilvl="3">
+      <w:start w:val="1"/>
+      <w:numFmt w:val="decimal"/>
+      <w:isLgl/>
+      <w:lvlText w:val="%1.%2.%3.%4"/>
+      <w:lvlJc w:val="left"/>
+      <w:pPr>
+        <w:ind w:left="1440" w:hanging="1080"/>
+      </w:pPr>
+      <w:rPr>
+        <w:rFonts w:hint="default"/>
+      </w:rPr>
+    </w:lvl>
+    <w:lvl w:ilvl="4">
+      <w:start w:val="1"/>
+      <w:numFmt w:val="decimal"/>
+      <w:isLgl/>
+      <w:lvlText w:val="%1.%2.%3.%4.%5"/>
+      <w:lvlJc w:val="left"/>
+      <w:pPr>
+        <w:ind w:left="1440" w:hanging="1080"/>
+      </w:pPr>
+      <w:rPr>
+        <w:rFonts w:hint="default"/>
+      </w:rPr>
+    </w:lvl>
+    <w:lvl w:ilvl="5">
+      <w:start w:val="1"/>
+      <w:numFmt w:val="decimal"/>
+      <w:isLgl/>
+      <w:lvlText w:val="%1.%2.%3.%4.%5.%6"/>
+      <w:lvlJc w:val="left"/>
+      <w:pPr>
+        <w:ind w:left="1800" w:hanging="1440"/>
+      </w:pPr>
+      <w:rPr>
+        <w:rFonts w:hint="default"/>
+      </w:rPr>
+    </w:lvl>
+    <w:lvl w:ilvl="6">
+      <w:start w:val="1"/>
+      <w:numFmt w:val="decimal"/>
+      <w:isLgl/>
+      <w:lvlText w:val="%1.%2.%3.%4.%5.%6.%7"/>
+      <w:lvlJc w:val="left"/>
+      <w:pPr>
+        <w:ind w:left="1800" w:hanging="1440"/>
+      </w:pPr>
+      <w:rPr>
+        <w:rFonts w:hint="default"/>
+      </w:rPr>
+    </w:lvl>
+    <w:lvl w:ilvl="7">
+      <w:start w:val="1"/>
+      <w:numFmt w:val="decimal"/>
+      <w:isLgl/>
+      <w:lvlText w:val="%1.%2.%3.%4.%5.%6.%7.%8"/>
+      <w:lvlJc w:val="left"/>
+      <w:pPr>
+        <w:ind w:left="2160" w:hanging="1800"/>
+      </w:pPr>
+      <w:rPr>
+        <w:rFonts w:hint="default"/>
+      </w:rPr>
+    </w:lvl>
+    <w:lvl w:ilvl="8">
+      <w:start w:val="1"/>
+      <w:numFmt w:val="decimal"/>
+      <w:isLgl/>
+      <w:lvlText w:val="%1.%2.%3.%4.%5.%6.%7.%8.%9"/>
+      <w:lvlJc w:val="left"/>
+      <w:pPr>
+        <w:ind w:left="2160" w:hanging="1800"/>
+      </w:pPr>
+      <w:rPr>
+        <w:rFonts w:hint="default"/>
+      </w:rPr>
+    </w:lvl>
+  </w:abstractNum>
+  <w:abstractNum w:abstractNumId="4" w15:restartNumberingAfterBreak="0">
+    <w:nsid w:val="27FC3936"/>
+    <w:multiLevelType w:val="multilevel"/>
+    <w:tmpl w:val="A9EC4B6A"/>
+    <w:lvl w:ilvl="0">
+      <w:start w:val="1"/>
+      <w:numFmt w:val="decimal"/>
+      <w:lvlText w:val="%1."/>
+      <w:lvlJc w:val="left"/>
+      <w:pPr>
+        <w:ind w:left="720" w:hanging="360"/>
+      </w:pPr>
+      <w:rPr>
+        <w:rFonts w:hint="default"/>
+      </w:rPr>
+    </w:lvl>
+    <w:lvl w:ilvl="1">
+      <w:start w:val="1"/>
+      <w:numFmt w:val="decimal"/>
+      <w:isLgl/>
+      <w:lvlText w:val="%1.%2"/>
+      <w:lvlJc w:val="left"/>
+      <w:pPr>
+        <w:ind w:left="720" w:hanging="360"/>
+      </w:pPr>
+      <w:rPr>
+        <w:rFonts w:hint="default"/>
+      </w:rPr>
+    </w:lvl>
+    <w:lvl w:ilvl="2">
+      <w:start w:val="1"/>
+      <w:numFmt w:val="decimal"/>
+      <w:isLgl/>
+      <w:lvlText w:val="%1.%2.%3"/>
+      <w:lvlJc w:val="left"/>
+      <w:pPr>
+        <w:ind w:left="1080" w:hanging="720"/>
+      </w:pPr>
+      <w:rPr>
+        <w:rFonts w:hint="default"/>
+      </w:rPr>
+    </w:lvl>
+    <w:lvl w:ilvl="3">
+      <w:start w:val="1"/>
+      <w:numFmt w:val="decimal"/>
+      <w:isLgl/>
+      <w:lvlText w:val="%1.%2.%3.%4"/>
+      <w:lvlJc w:val="left"/>
+      <w:pPr>
+        <w:ind w:left="1440" w:hanging="1080"/>
+      </w:pPr>
+      <w:rPr>
+        <w:rFonts w:hint="default"/>
+      </w:rPr>
+    </w:lvl>
+    <w:lvl w:ilvl="4">
+      <w:start w:val="1"/>
+      <w:numFmt w:val="decimal"/>
+      <w:isLgl/>
+      <w:lvlText w:val="%1.%2.%3.%4.%5"/>
+      <w:lvlJc w:val="left"/>
+      <w:pPr>
+        <w:ind w:left="1440" w:hanging="1080"/>
+      </w:pPr>
+      <w:rPr>
+        <w:rFonts w:hint="default"/>
+      </w:rPr>
+    </w:lvl>
+    <w:lvl w:ilvl="5">
+      <w:start w:val="1"/>
+      <w:numFmt w:val="decimal"/>
+      <w:isLgl/>
+      <w:lvlText w:val="%1.%2.%3.%4.%5.%6"/>
+      <w:lvlJc w:val="left"/>
+      <w:pPr>
+        <w:ind w:left="1800" w:hanging="1440"/>
+      </w:pPr>
+      <w:rPr>
+        <w:rFonts w:hint="default"/>
+      </w:rPr>
+    </w:lvl>
+    <w:lvl w:ilvl="6">
+      <w:start w:val="1"/>
+      <w:numFmt w:val="decimal"/>
+      <w:isLgl/>
+      <w:lvlText w:val="%1.%2.%3.%4.%5.%6.%7"/>
+      <w:lvlJc w:val="left"/>
+      <w:pPr>
+        <w:ind w:left="1800" w:hanging="1440"/>
+      </w:pPr>
+      <w:rPr>
+        <w:rFonts w:hint="default"/>
+      </w:rPr>
+    </w:lvl>
+    <w:lvl w:ilvl="7">
+      <w:start w:val="1"/>
+      <w:numFmt w:val="decimal"/>
+      <w:isLgl/>
+      <w:lvlText w:val="%1.%2.%3.%4.%5.%6.%7.%8"/>
+      <w:lvlJc w:val="left"/>
+      <w:pPr>
+        <w:ind w:left="2160" w:hanging="1800"/>
+      </w:pPr>
+      <w:rPr>
+        <w:rFonts w:hint="default"/>
+      </w:rPr>
+    </w:lvl>
+    <w:lvl w:ilvl="8">
+      <w:start w:val="1"/>
+      <w:numFmt w:val="decimal"/>
+      <w:isLgl/>
+      <w:lvlText w:val="%1.%2.%3.%4.%5.%6.%7.%8.%9"/>
+      <w:lvlJc w:val="left"/>
+      <w:pPr>
+        <w:ind w:left="2160" w:hanging="1800"/>
+      </w:pPr>
+      <w:rPr>
+        <w:rFonts w:hint="default"/>
+      </w:rPr>
+    </w:lvl>
+  </w:abstractNum>
+  <w:abstractNum w:abstractNumId="5" w15:restartNumberingAfterBreak="0">
+    <w:nsid w:val="32687401"/>
+    <w:multiLevelType w:val="multilevel"/>
+    <w:tmpl w:val="A9EC4B6A"/>
+    <w:lvl w:ilvl="0">
+      <w:start w:val="1"/>
+      <w:numFmt w:val="decimal"/>
+      <w:lvlText w:val="%1."/>
+      <w:lvlJc w:val="left"/>
+      <w:pPr>
+        <w:ind w:left="720" w:hanging="360"/>
+      </w:pPr>
+      <w:rPr>
+        <w:rFonts w:hint="default"/>
+      </w:rPr>
+    </w:lvl>
+    <w:lvl w:ilvl="1">
+      <w:start w:val="1"/>
+      <w:numFmt w:val="decimal"/>
+      <w:isLgl/>
+      <w:lvlText w:val="%1.%2"/>
+      <w:lvlJc w:val="left"/>
+      <w:pPr>
+        <w:ind w:left="720" w:hanging="360"/>
+      </w:pPr>
+      <w:rPr>
+        <w:rFonts w:hint="default"/>
+      </w:rPr>
+    </w:lvl>
+    <w:lvl w:ilvl="2">
+      <w:start w:val="1"/>
+      <w:numFmt w:val="decimal"/>
+      <w:isLgl/>
+      <w:lvlText w:val="%1.%2.%3"/>
+      <w:lvlJc w:val="left"/>
+      <w:pPr>
+        <w:ind w:left="1080" w:hanging="720"/>
+      </w:pPr>
+      <w:rPr>
+        <w:rFonts w:hint="default"/>
+      </w:rPr>
+    </w:lvl>
+    <w:lvl w:ilvl="3">
+      <w:start w:val="1"/>
+      <w:numFmt w:val="decimal"/>
+      <w:isLgl/>
+      <w:lvlText w:val="%1.%2.%3.%4"/>
+      <w:lvlJc w:val="left"/>
+      <w:pPr>
+        <w:ind w:left="1440" w:hanging="1080"/>
+      </w:pPr>
+      <w:rPr>
+        <w:rFonts w:hint="default"/>
+      </w:rPr>
+    </w:lvl>
+    <w:lvl w:ilvl="4">
+      <w:start w:val="1"/>
+      <w:numFmt w:val="decimal"/>
+      <w:isLgl/>
+      <w:lvlText w:val="%1.%2.%3.%4.%5"/>
+      <w:lvlJc w:val="left"/>
+      <w:pPr>
+        <w:ind w:left="1440" w:hanging="1080"/>
+      </w:pPr>
+      <w:rPr>
+        <w:rFonts w:hint="default"/>
+      </w:rPr>
+    </w:lvl>
+    <w:lvl w:ilvl="5">
+      <w:start w:val="1"/>
+      <w:numFmt w:val="decimal"/>
+      <w:isLgl/>
+      <w:lvlText w:val="%1.%2.%3.%4.%5.%6"/>
+      <w:lvlJc w:val="left"/>
+      <w:pPr>
+        <w:ind w:left="1800" w:hanging="1440"/>
+      </w:pPr>
+      <w:rPr>
+        <w:rFonts w:hint="default"/>
+      </w:rPr>
+    </w:lvl>
+    <w:lvl w:ilvl="6">
+      <w:start w:val="1"/>
+      <w:numFmt w:val="decimal"/>
+      <w:isLgl/>
+      <w:lvlText w:val="%1.%2.%3.%4.%5.%6.%7"/>
+      <w:lvlJc w:val="left"/>
+      <w:pPr>
+        <w:ind w:left="1800" w:hanging="1440"/>
+      </w:pPr>
+      <w:rPr>
+        <w:rFonts w:hint="default"/>
+      </w:rPr>
+    </w:lvl>
+    <w:lvl w:ilvl="7">
+      <w:start w:val="1"/>
+      <w:numFmt w:val="decimal"/>
+      <w:isLgl/>
+      <w:lvlText w:val="%1.%2.%3.%4.%5.%6.%7.%8"/>
+      <w:lvlJc w:val="left"/>
+      <w:pPr>
+        <w:ind w:left="2160" w:hanging="1800"/>
+      </w:pPr>
+      <w:rPr>
+        <w:rFonts w:hint="default"/>
+      </w:rPr>
+    </w:lvl>
+    <w:lvl w:ilvl="8">
+      <w:start w:val="1"/>
+      <w:numFmt w:val="decimal"/>
+      <w:isLgl/>
+      <w:lvlText w:val="%1.%2.%3.%4.%5.%6.%7.%8.%9"/>
+      <w:lvlJc w:val="left"/>
+      <w:pPr>
+        <w:ind w:left="2160" w:hanging="1800"/>
+      </w:pPr>
+      <w:rPr>
+        <w:rFonts w:hint="default"/>
+      </w:rPr>
+    </w:lvl>
+  </w:abstractNum>
+  <w:abstractNum w:abstractNumId="6" w15:restartNumberingAfterBreak="0">
+    <w:nsid w:val="5956710F"/>
+    <w:multiLevelType w:val="multilevel"/>
+    <w:tmpl w:val="1009001F"/>
+    <w:lvl w:ilvl="0">
+      <w:start w:val="1"/>
+      <w:numFmt w:val="decimal"/>
+      <w:lvlText w:val="%1."/>
+      <w:lvlJc w:val="left"/>
+      <w:pPr>
+        <w:ind w:left="360" w:hanging="360"/>
+      </w:pPr>
+    </w:lvl>
+    <w:lvl w:ilvl="1">
+      <w:start w:val="1"/>
+      <w:numFmt w:val="decimal"/>
+      <w:lvlText w:val="%1.%2."/>
+      <w:lvlJc w:val="left"/>
+      <w:pPr>
+        <w:ind w:left="792" w:hanging="432"/>
+      </w:pPr>
+    </w:lvl>
+    <w:lvl w:ilvl="2">
+      <w:start w:val="1"/>
+      <w:numFmt w:val="decimal"/>
+      <w:lvlText w:val="%1.%2.%3."/>
+      <w:lvlJc w:val="left"/>
+      <w:pPr>
+        <w:ind w:left="1224" w:hanging="504"/>
+      </w:pPr>
+    </w:lvl>
+    <w:lvl w:ilvl="3">
+      <w:start w:val="1"/>
+      <w:numFmt w:val="decimal"/>
+      <w:lvlText w:val="%1.%2.%3.%4."/>
+      <w:lvlJc w:val="left"/>
+      <w:pPr>
+        <w:ind w:left="1728" w:hanging="648"/>
+      </w:pPr>
+    </w:lvl>
+    <w:lvl w:ilvl="4">
+      <w:start w:val="1"/>
+      <w:numFmt w:val="decimal"/>
+      <w:lvlText w:val="%1.%2.%3.%4.%5."/>
+      <w:lvlJc w:val="left"/>
+      <w:pPr>
+        <w:ind w:left="2232" w:hanging="792"/>
+      </w:pPr>
+    </w:lvl>
+    <w:lvl w:ilvl="5">
+      <w:start w:val="1"/>
+      <w:numFmt w:val="decimal"/>
+      <w:lvlText w:val="%1.%2.%3.%4.%5.%6."/>
+      <w:lvlJc w:val="left"/>
+      <w:pPr>
+        <w:ind w:left="2736" w:hanging="936"/>
+      </w:pPr>
+    </w:lvl>
+    <w:lvl w:ilvl="6">
+      <w:start w:val="1"/>
+      <w:numFmt w:val="decimal"/>
+      <w:lvlText w:val="%1.%2.%3.%4.%5.%6.%7."/>
+      <w:lvlJc w:val="left"/>
+      <w:pPr>
+        <w:ind w:left="3240" w:hanging="1080"/>
+      </w:pPr>
+    </w:lvl>
+    <w:lvl w:ilvl="7">
+      <w:start w:val="1"/>
+      <w:numFmt w:val="decimal"/>
+      <w:lvlText w:val="%1.%2.%3.%4.%5.%6.%7.%8."/>
+      <w:lvlJc w:val="left"/>
+      <w:pPr>
+        <w:ind w:left="3744" w:hanging="1224"/>
+      </w:pPr>
+    </w:lvl>
+    <w:lvl w:ilvl="8">
+      <w:start w:val="1"/>
+      <w:numFmt w:val="decimal"/>
+      <w:lvlText w:val="%1.%2.%3.%4.%5.%6.%7.%8.%9."/>
+      <w:lvlJc w:val="left"/>
+      <w:pPr>
+        <w:ind w:left="4320" w:hanging="1440"/>
+      </w:pPr>
+    </w:lvl>
+  </w:abstractNum>
+  <w:abstractNum w:abstractNumId="7" w15:restartNumberingAfterBreak="0">
+    <w:nsid w:val="65874538"/>
+    <w:multiLevelType w:val="multilevel"/>
+    <w:tmpl w:val="1009001F"/>
+    <w:lvl w:ilvl="0">
+      <w:start w:val="1"/>
+      <w:numFmt w:val="decimal"/>
+      <w:lvlText w:val="%1."/>
+      <w:lvlJc w:val="left"/>
+      <w:pPr>
+        <w:ind w:left="360" w:hanging="360"/>
+      </w:pPr>
+    </w:lvl>
+    <w:lvl w:ilvl="1">
+      <w:start w:val="1"/>
+      <w:numFmt w:val="decimal"/>
+      <w:lvlText w:val="%1.%2."/>
+      <w:lvlJc w:val="left"/>
+      <w:pPr>
+        <w:ind w:left="792" w:hanging="432"/>
+      </w:pPr>
+    </w:lvl>
+    <w:lvl w:ilvl="2">
+      <w:start w:val="1"/>
+      <w:numFmt w:val="decimal"/>
+      <w:lvlText w:val="%1.%2.%3."/>
+      <w:lvlJc w:val="left"/>
+      <w:pPr>
+        <w:ind w:left="1224" w:hanging="504"/>
+      </w:pPr>
+    </w:lvl>
+    <w:lvl w:ilvl="3">
+      <w:start w:val="1"/>
+      <w:numFmt w:val="decimal"/>
+      <w:lvlText w:val="%1.%2.%3.%4."/>
+      <w:lvlJc w:val="left"/>
+      <w:pPr>
+        <w:ind w:left="1728" w:hanging="648"/>
+      </w:pPr>
+    </w:lvl>
+    <w:lvl w:ilvl="4">
+      <w:start w:val="1"/>
+      <w:numFmt w:val="decimal"/>
+      <w:lvlText w:val="%1.%2.%3.%4.%5."/>
+      <w:lvlJc w:val="left"/>
+      <w:pPr>
+        <w:ind w:left="2232" w:hanging="792"/>
+      </w:pPr>
+    </w:lvl>
+    <w:lvl w:ilvl="5">
+      <w:start w:val="1"/>
+      <w:numFmt w:val="decimal"/>
+      <w:lvlText w:val="%1.%2.%3.%4.%5.%6."/>
+      <w:lvlJc w:val="left"/>
+      <w:pPr>
+        <w:ind w:left="2736" w:hanging="936"/>
+      </w:pPr>
+    </w:lvl>
+    <w:lvl w:ilvl="6">
+      <w:start w:val="1"/>
+      <w:numFmt w:val="decimal"/>
+      <w:lvlText w:val="%1.%2.%3.%4.%5.%6.%7."/>
+      <w:lvlJc w:val="left"/>
+      <w:pPr>
+        <w:ind w:left="3240" w:hanging="1080"/>
+      </w:pPr>
+    </w:lvl>
+    <w:lvl w:ilvl="7">
+      <w:start w:val="1"/>
+      <w:numFmt w:val="decimal"/>
+      <w:lvlText w:val="%1.%2.%3.%4.%5.%6.%7.%8."/>
+      <w:lvlJc w:val="left"/>
+      <w:pPr>
+        <w:ind w:left="3744" w:hanging="1224"/>
+      </w:pPr>
+    </w:lvl>
+    <w:lvl w:ilvl="8">
+      <w:start w:val="1"/>
+      <w:numFmt w:val="decimal"/>
+      <w:lvlText w:val="%1.%2.%3.%4.%5.%6.%7.%8.%9."/>
+      <w:lvlJc w:val="left"/>
+      <w:pPr>
+        <w:ind w:left="4320" w:hanging="1440"/>
+      </w:pPr>
+    </w:lvl>
+  </w:abstractNum>
+  <w:abstractNum w:abstractNumId="8" w15:restartNumberingAfterBreak="0">
+    <w:nsid w:val="772511AB"/>
+    <w:multiLevelType w:val="multilevel"/>
+    <w:tmpl w:val="A9EC4B6A"/>
+    <w:lvl w:ilvl="0">
+      <w:start w:val="1"/>
+      <w:numFmt w:val="decimal"/>
+      <w:lvlText w:val="%1."/>
+      <w:lvlJc w:val="left"/>
+      <w:pPr>
+        <w:ind w:left="720" w:hanging="360"/>
+      </w:pPr>
+      <w:rPr>
+        <w:rFonts w:hint="default"/>
+      </w:rPr>
+    </w:lvl>
+    <w:lvl w:ilvl="1">
+      <w:start w:val="1"/>
+      <w:numFmt w:val="decimal"/>
+      <w:isLgl/>
+      <w:lvlText w:val="%1.%2"/>
+      <w:lvlJc w:val="left"/>
+      <w:pPr>
+        <w:ind w:left="720" w:hanging="360"/>
+      </w:pPr>
+      <w:rPr>
+        <w:rFonts w:hint="default"/>
+      </w:rPr>
+    </w:lvl>
+    <w:lvl w:ilvl="2">
+      <w:start w:val="1"/>
+      <w:numFmt w:val="decimal"/>
+      <w:isLgl/>
+      <w:lvlText w:val="%1.%2.%3"/>
+      <w:lvlJc w:val="left"/>
+      <w:pPr>
+        <w:ind w:left="1080" w:hanging="720"/>
+      </w:pPr>
+      <w:rPr>
+        <w:rFonts w:hint="default"/>
+      </w:rPr>
+    </w:lvl>
+    <w:lvl w:ilvl="3">
+      <w:start w:val="1"/>
+      <w:numFmt w:val="decimal"/>
+      <w:isLgl/>
+      <w:lvlText w:val="%1.%2.%3.%4"/>
+      <w:lvlJc w:val="left"/>
+      <w:pPr>
+        <w:ind w:left="1440" w:hanging="1080"/>
+      </w:pPr>
+      <w:rPr>
+        <w:rFonts w:hint="default"/>
+      </w:rPr>
+    </w:lvl>
+    <w:lvl w:ilvl="4">
+      <w:start w:val="1"/>
+      <w:numFmt w:val="decimal"/>
+      <w:isLgl/>
+      <w:lvlText w:val="%1.%2.%3.%4.%5"/>
+      <w:lvlJc w:val="left"/>
+      <w:pPr>
+        <w:ind w:left="1440" w:hanging="1080"/>
+      </w:pPr>
+      <w:rPr>
+        <w:rFonts w:hint="default"/>
+      </w:rPr>
+    </w:lvl>
+    <w:lvl w:ilvl="5">
+      <w:start w:val="1"/>
+      <w:numFmt w:val="decimal"/>
+      <w:isLgl/>
+      <w:lvlText w:val="%1.%2.%3.%4.%5.%6"/>
+      <w:lvlJc w:val="left"/>
+      <w:pPr>
+        <w:ind w:left="1800" w:hanging="1440"/>
+      </w:pPr>
+      <w:rPr>
+        <w:rFonts w:hint="default"/>
+      </w:rPr>
+    </w:lvl>
+    <w:lvl w:ilvl="6">
+      <w:start w:val="1"/>
+      <w:numFmt w:val="decimal"/>
+      <w:isLgl/>
+      <w:lvlText w:val="%1.%2.%3.%4.%5.%6.%7"/>
+      <w:lvlJc w:val="left"/>
+      <w:pPr>
+        <w:ind w:left="1800" w:hanging="1440"/>
+      </w:pPr>
+      <w:rPr>
+        <w:rFonts w:hint="default"/>
+      </w:rPr>
+    </w:lvl>
+    <w:lvl w:ilvl="7">
+      <w:start w:val="1"/>
+      <w:numFmt w:val="decimal"/>
+      <w:isLgl/>
+      <w:lvlText w:val="%1.%2.%3.%4.%5.%6.%7.%8"/>
+      <w:lvlJc w:val="left"/>
+      <w:pPr>
+        <w:ind w:left="2160" w:hanging="1800"/>
+      </w:pPr>
+      <w:rPr>
+        <w:rFonts w:hint="default"/>
+      </w:rPr>
+    </w:lvl>
+    <w:lvl w:ilvl="8">
+      <w:start w:val="1"/>
+      <w:numFmt w:val="decimal"/>
+      <w:isLgl/>
+      <w:lvlText w:val="%1.%2.%3.%4.%5.%6.%7.%8.%9"/>
+      <w:lvlJc w:val="left"/>
+      <w:pPr>
+        <w:ind w:left="2160" w:hanging="1800"/>
+      </w:pPr>
+      <w:rPr>
+        <w:rFonts w:hint="default"/>
+      </w:rPr>
     </w:lvl>
   </w:abstractNum>
   <w:num w:numId="1">
+    <w:abstractNumId w:val="1"/>
+  </w:num>
+  <w:num w:numId="2">
+    <w:abstractNumId w:val="6"/>
+  </w:num>
+  <w:num w:numId="3">
+    <w:abstractNumId w:val="7"/>
+  </w:num>
+  <w:num w:numId="4">
+    <w:abstractNumId w:val="2"/>
+  </w:num>
+  <w:num w:numId="5">
+    <w:abstractNumId w:val="4"/>
+  </w:num>
+  <w:num w:numId="6">
+    <w:abstractNumId w:val="3"/>
+  </w:num>
+  <w:num w:numId="7">
+    <w:abstractNumId w:val="8"/>
+  </w:num>
+  <w:num w:numId="8">
+    <w:abstractNumId w:val="5"/>
+  </w:num>
+  <w:num w:numId="9">
     <w:abstractNumId w:val="0"/>
   </w:num>
 </w:numbering>
@@ -1191,6 +3314,28 @@
       <w:szCs w:val="26"/>
     </w:rPr>
   </w:style>
+  <w:style w:type="paragraph" w:styleId="Heading3">
+    <w:name w:val="heading 3"/>
+    <w:basedOn w:val="Normal"/>
+    <w:next w:val="Normal"/>
+    <w:link w:val="Heading3Char"/>
+    <w:uiPriority w:val="9"/>
+    <w:unhideWhenUsed/>
+    <w:qFormat/>
+    <w:rsid w:val="00A0641B"/>
+    <w:pPr>
+      <w:keepNext/>
+      <w:keepLines/>
+      <w:spacing w:before="40" w:after="0"/>
+      <w:outlineLvl w:val="2"/>
+    </w:pPr>
+    <w:rPr>
+      <w:rFonts w:asciiTheme="majorHAnsi" w:eastAsiaTheme="majorEastAsia" w:hAnsiTheme="majorHAnsi" w:cstheme="majorBidi"/>
+      <w:color w:val="243F60" w:themeColor="accent1" w:themeShade="7F"/>
+      <w:sz w:val="24"/>
+      <w:szCs w:val="24"/>
+    </w:rPr>
+  </w:style>
   <w:style w:type="character" w:default="1" w:styleId="DefaultParagraphFont">
     <w:name w:val="Default Paragraph Font"/>
     <w:uiPriority w:val="1"/>
@@ -1306,6 +3451,55 @@
     <w:pPr>
       <w:spacing w:after="100"/>
       <w:ind w:left="220"/>
+    </w:pPr>
+  </w:style>
+  <w:style w:type="character" w:styleId="FollowedHyperlink">
+    <w:name w:val="FollowedHyperlink"/>
+    <w:basedOn w:val="DefaultParagraphFont"/>
+    <w:uiPriority w:val="99"/>
+    <w:semiHidden/>
+    <w:unhideWhenUsed/>
+    <w:rsid w:val="00D620A1"/>
+    <w:rPr>
+      <w:color w:val="800080" w:themeColor="followedHyperlink"/>
+      <w:u w:val="single"/>
+    </w:rPr>
+  </w:style>
+  <w:style w:type="character" w:customStyle="1" w:styleId="Heading3Char">
+    <w:name w:val="Heading 3 Char"/>
+    <w:basedOn w:val="DefaultParagraphFont"/>
+    <w:link w:val="Heading3"/>
+    <w:uiPriority w:val="9"/>
+    <w:rsid w:val="00A0641B"/>
+    <w:rPr>
+      <w:rFonts w:asciiTheme="majorHAnsi" w:eastAsiaTheme="majorEastAsia" w:hAnsiTheme="majorHAnsi" w:cstheme="majorBidi"/>
+      <w:color w:val="243F60" w:themeColor="accent1" w:themeShade="7F"/>
+      <w:sz w:val="24"/>
+      <w:szCs w:val="24"/>
+    </w:rPr>
+  </w:style>
+  <w:style w:type="paragraph" w:styleId="ListParagraph">
+    <w:name w:val="List Paragraph"/>
+    <w:basedOn w:val="Normal"/>
+    <w:uiPriority w:val="34"/>
+    <w:qFormat/>
+    <w:rsid w:val="00D37346"/>
+    <w:pPr>
+      <w:ind w:left="720"/>
+      <w:contextualSpacing/>
+    </w:pPr>
+  </w:style>
+  <w:style w:type="paragraph" w:styleId="TOC3">
+    <w:name w:val="toc 3"/>
+    <w:basedOn w:val="Normal"/>
+    <w:next w:val="Normal"/>
+    <w:autoRedefine/>
+    <w:uiPriority w:val="39"/>
+    <w:unhideWhenUsed/>
+    <w:rsid w:val="005729D0"/>
+    <w:pPr>
+      <w:spacing w:after="100"/>
+      <w:ind w:left="440"/>
     </w:pPr>
   </w:style>
 </w:styles>
@@ -1601,7 +3795,7 @@
 </file>
 
 <file path=customXml/itemProps1.xml><?xml version="1.0" encoding="utf-8"?>
-<ds:datastoreItem xmlns:ds="http://schemas.openxmlformats.org/officeDocument/2006/customXml" ds:itemID="{8798628F-F303-4C48-9C6C-E40711B02354}">
+<ds:datastoreItem xmlns:ds="http://schemas.openxmlformats.org/officeDocument/2006/customXml" ds:itemID="{5764DE7D-5C65-4302-8C5B-6370E673AA06}">
   <ds:schemaRefs>
     <ds:schemaRef ds:uri="http://schemas.openxmlformats.org/officeDocument/2006/bibliography"/>
   </ds:schemaRefs>

</xml_diff>